<commit_message>
Completed building of project using maven and run it using jetty
</commit_message>
<xml_diff>
--- a/Lab3.docx
+++ b/Lab3.docx
@@ -4,19 +4,9 @@
   <w:body>
     <w:p>
       <w:pPr>
-        <w:jc w:val="center"/>
-        <w:rPr>
-          <w:rFonts w:ascii="Arial" w:eastAsia="Arial" w:hAnsi="Arial" w:cs="Arial"/>
-          <w:sz w:val="28"/>
-          <w:szCs w:val="28"/>
-        </w:rPr>
-      </w:pPr>
-      <w:r>
-        <w:rPr>
-          <w:rFonts w:ascii="Arial" w:eastAsia="Arial" w:hAnsi="Arial" w:cs="Arial"/>
-          <w:sz w:val="28"/>
-          <w:szCs w:val="28"/>
-        </w:rPr>
+        <w:pStyle w:val="NoSpacing"/>
+      </w:pPr>
+      <w:r>
         <w:t>Lab#3 – Azure DevOps Boards</w:t>
       </w:r>
     </w:p>
@@ -705,6 +695,7 @@
           <w:szCs w:val="24"/>
         </w:rPr>
       </w:pPr>
+      <w:bookmarkStart w:id="0" w:name="_Hlk163563796"/>
       <w:r>
         <w:rPr>
           <w:rFonts w:ascii="Arial" w:eastAsia="Arial" w:hAnsi="Arial" w:cs="Arial"/>
@@ -754,6 +745,7 @@
         <w:t xml:space="preserve"> marks] </w:t>
       </w:r>
     </w:p>
+    <w:bookmarkEnd w:id="0"/>
     <w:p>
       <w:pPr>
         <w:rPr>
@@ -849,6 +841,7 @@
           <w:szCs w:val="22"/>
         </w:rPr>
       </w:pPr>
+      <w:bookmarkStart w:id="1" w:name="_Hlk163584333"/>
       <w:proofErr w:type="spellStart"/>
       <w:r>
         <w:rPr>
@@ -887,6 +880,7 @@
           <w:szCs w:val="22"/>
         </w:rPr>
       </w:pPr>
+      <w:bookmarkStart w:id="2" w:name="_Hlk163563778"/>
       <w:r>
         <w:rPr>
           <w:rFonts w:ascii="Arial" w:eastAsia="Arial" w:hAnsi="Arial" w:cs="Arial"/>
@@ -980,6 +974,7 @@
         <w:t xml:space="preserve"> </w:t>
       </w:r>
     </w:p>
+    <w:bookmarkEnd w:id="2"/>
     <w:p>
       <w:pPr>
         <w:numPr>
@@ -1229,6 +1224,7 @@
           <w:szCs w:val="22"/>
         </w:rPr>
       </w:pPr>
+      <w:bookmarkStart w:id="3" w:name="_Hlk163563829"/>
       <w:r>
         <w:rPr>
           <w:rFonts w:ascii="Arial" w:eastAsia="Arial" w:hAnsi="Arial" w:cs="Arial"/>
@@ -1310,6 +1306,8 @@
         <w:t>[1 mark]</w:t>
       </w:r>
     </w:p>
+    <w:bookmarkEnd w:id="1"/>
+    <w:bookmarkEnd w:id="3"/>
     <w:p>
       <w:pPr>
         <w:rPr>
@@ -1352,13 +1350,23 @@
           <w:szCs w:val="22"/>
         </w:rPr>
       </w:pPr>
+      <w:bookmarkStart w:id="4" w:name="_Hlk163564412"/>
       <w:r>
         <w:rPr>
           <w:rFonts w:ascii="Arial" w:eastAsia="Arial" w:hAnsi="Arial" w:cs="Arial"/>
           <w:sz w:val="24"/>
           <w:szCs w:val="24"/>
         </w:rPr>
-        <w:t>Question 2 - Use Agile Process in Azure DevOps [15 marks] </w:t>
+        <w:t>Question 2 - Use Agile Process in Azure DevOps [15 marks]</w:t>
+      </w:r>
+      <w:bookmarkEnd w:id="4"/>
+      <w:r>
+        <w:rPr>
+          <w:rFonts w:ascii="Arial" w:eastAsia="Arial" w:hAnsi="Arial" w:cs="Arial"/>
+          <w:sz w:val="24"/>
+          <w:szCs w:val="24"/>
+        </w:rPr>
+        <w:t> </w:t>
       </w:r>
     </w:p>
     <w:p>
@@ -1400,15 +1408,7 @@
           <w:sz w:val="22"/>
           <w:szCs w:val="22"/>
         </w:rPr>
-        <w:t xml:space="preserve">1. </w:t>
-      </w:r>
-      <w:r>
-        <w:rPr>
-          <w:rFonts w:ascii="Arial" w:eastAsia="Arial" w:hAnsi="Arial" w:cs="Arial"/>
-          <w:sz w:val="22"/>
-          <w:szCs w:val="22"/>
-        </w:rPr>
-        <w:t xml:space="preserve">Visit </w:t>
+        <w:t xml:space="preserve">1. Visit </w:t>
       </w:r>
       <w:hyperlink r:id="rId7" w:history="1">
         <w:r>
@@ -1418,7 +1418,43 @@
             <w:sz w:val="22"/>
             <w:szCs w:val="22"/>
           </w:rPr>
-          <w:t>https://learn.microsoft.com/en-us/aspnet/core/tutorials/first-mvc-app/start-mvc?view=aspnetcore-6.0&amp;tabs=visual-studio</w:t>
+          <w:t>https://learn.micros</w:t>
+        </w:r>
+        <w:r>
+          <w:rPr>
+            <w:rStyle w:val="Hyperlink"/>
+            <w:rFonts w:ascii="Arial" w:eastAsia="Arial" w:hAnsi="Arial" w:cs="Arial"/>
+            <w:sz w:val="22"/>
+            <w:szCs w:val="22"/>
+          </w:rPr>
+          <w:t>o</w:t>
+        </w:r>
+        <w:r>
+          <w:rPr>
+            <w:rStyle w:val="Hyperlink"/>
+            <w:rFonts w:ascii="Arial" w:eastAsia="Arial" w:hAnsi="Arial" w:cs="Arial"/>
+            <w:sz w:val="22"/>
+            <w:szCs w:val="22"/>
+          </w:rPr>
+          <w:t>ft.com/en-u</w:t>
+        </w:r>
+        <w:r>
+          <w:rPr>
+            <w:rStyle w:val="Hyperlink"/>
+            <w:rFonts w:ascii="Arial" w:eastAsia="Arial" w:hAnsi="Arial" w:cs="Arial"/>
+            <w:sz w:val="22"/>
+            <w:szCs w:val="22"/>
+          </w:rPr>
+          <w:t>s</w:t>
+        </w:r>
+        <w:r>
+          <w:rPr>
+            <w:rStyle w:val="Hyperlink"/>
+            <w:rFonts w:ascii="Arial" w:eastAsia="Arial" w:hAnsi="Arial" w:cs="Arial"/>
+            <w:sz w:val="22"/>
+            <w:szCs w:val="22"/>
+          </w:rPr>
+          <w:t>/aspnet/core/tutorials/first-mvc-app/start-mvc?view=aspnetcore-6.0&amp;tabs=visual-studio</w:t>
         </w:r>
       </w:hyperlink>
       <w:r>
@@ -1446,7 +1482,47 @@
             <w:szCs w:val="22"/>
             <w:u w:val="single"/>
           </w:rPr>
-          <w:t>Part 10, examine the Details and Delete methods of an ASP.NET Core app | Microsoft Learn</w:t>
+          <w:t>Part 10, examine the Details and De</w:t>
+        </w:r>
+        <w:r>
+          <w:rPr>
+            <w:rFonts w:ascii="Arial" w:eastAsia="Arial" w:hAnsi="Arial" w:cs="Arial"/>
+            <w:color w:val="1155CC"/>
+            <w:sz w:val="22"/>
+            <w:szCs w:val="22"/>
+            <w:u w:val="single"/>
+          </w:rPr>
+          <w:t>l</w:t>
+        </w:r>
+        <w:r>
+          <w:rPr>
+            <w:rFonts w:ascii="Arial" w:eastAsia="Arial" w:hAnsi="Arial" w:cs="Arial"/>
+            <w:color w:val="1155CC"/>
+            <w:sz w:val="22"/>
+            <w:szCs w:val="22"/>
+            <w:u w:val="single"/>
+          </w:rPr>
+          <w:t>e</w:t>
+        </w:r>
+        <w:r>
+          <w:rPr>
+            <w:rFonts w:ascii="Arial" w:eastAsia="Arial" w:hAnsi="Arial" w:cs="Arial"/>
+            <w:color w:val="1155CC"/>
+            <w:sz w:val="22"/>
+            <w:szCs w:val="22"/>
+            <w:u w:val="single"/>
+          </w:rPr>
+          <w:t>t</w:t>
+        </w:r>
+        <w:r>
+          <w:rPr>
+            <w:rFonts w:ascii="Arial" w:eastAsia="Arial" w:hAnsi="Arial" w:cs="Arial"/>
+            <w:color w:val="1155CC"/>
+            <w:sz w:val="22"/>
+            <w:szCs w:val="22"/>
+            <w:u w:val="single"/>
+          </w:rPr>
+          <w:t>e methods of an ASP.NET Core app | Microsoft Learn</w:t>
         </w:r>
       </w:hyperlink>
     </w:p>
@@ -1726,6 +1802,7 @@
           <w:szCs w:val="22"/>
         </w:rPr>
       </w:pPr>
+      <w:bookmarkStart w:id="5" w:name="_Hlk163570950"/>
       <w:r>
         <w:rPr>
           <w:rFonts w:ascii="Arial" w:eastAsia="Arial" w:hAnsi="Arial" w:cs="Arial"/>
@@ -1959,6 +2036,7 @@
         <w:t>Backlog showing User Stories and Features [2 marks]</w:t>
       </w:r>
     </w:p>
+    <w:bookmarkEnd w:id="5"/>
     <w:p>
       <w:pPr>
         <w:pBdr>
@@ -3325,6 +3403,24 @@
       <w:contextualSpacing/>
     </w:pPr>
   </w:style>
+  <w:style w:type="paragraph" w:styleId="NoSpacing">
+    <w:name w:val="No Spacing"/>
+    <w:uiPriority w:val="1"/>
+    <w:qFormat/>
+    <w:rsid w:val="000C5F33"/>
+  </w:style>
+  <w:style w:type="character" w:styleId="FollowedHyperlink">
+    <w:name w:val="FollowedHyperlink"/>
+    <w:basedOn w:val="DefaultParagraphFont"/>
+    <w:uiPriority w:val="99"/>
+    <w:semiHidden/>
+    <w:unhideWhenUsed/>
+    <w:rsid w:val="000C5F33"/>
+    <w:rPr>
+      <w:color w:val="800080" w:themeColor="followedHyperlink"/>
+      <w:u w:val="single"/>
+    </w:rPr>
+  </w:style>
 </w:styles>
 </file>
 

</xml_diff>